<commit_message>
Incorporate GC's & JZ's minor edits
</commit_message>
<xml_diff>
--- a/Zackular_AbAOMDSS_SciReports_2015.docx
+++ b/Zackular_AbAOMDSS_SciReports_2015.docx
@@ -373,7 +373,63 @@
           <w:rFonts w:cs="Arial"/>
           <w:szCs w:val="22"/>
         </w:rPr>
-        <w:t xml:space="preserve"> algorithm we successfully modeled the number of tumors that developed over the course of the model based on the composition of the microbiota at the beginning. The timing of antibiotic treatment was an important determinant of tumor outcome as colon tumorigenesis was arrested with the use of antibiotics during the inflammation period of the murine model. Together, these results indicate that it is possible to predict colon tumorigenesis based on the composition of the microbiota and that altering the gut microbiota can alter the course of tumorigenesis.</w:t>
+        <w:t xml:space="preserve"> algorithm</w:t>
+      </w:r>
+      <w:r>
+        <w:rPr>
+          <w:rFonts w:cs="Arial"/>
+          <w:szCs w:val="22"/>
+        </w:rPr>
+        <w:t>,</w:t>
+      </w:r>
+      <w:r>
+        <w:rPr>
+          <w:rFonts w:cs="Arial"/>
+          <w:szCs w:val="22"/>
+        </w:rPr>
+        <w:t xml:space="preserve"> we successfully modeled the number of tumors that developed over the course of the model based on the </w:t>
+      </w:r>
+      <w:r>
+        <w:rPr>
+          <w:rFonts w:cs="Arial"/>
+          <w:szCs w:val="22"/>
+        </w:rPr>
+        <w:t xml:space="preserve">initial </w:t>
+      </w:r>
+      <w:r>
+        <w:rPr>
+          <w:rFonts w:cs="Arial"/>
+          <w:szCs w:val="22"/>
+        </w:rPr>
+        <w:t>composition of the microbiota</w:t>
+      </w:r>
+      <w:r>
+        <w:rPr>
+          <w:rFonts w:cs="Arial"/>
+          <w:szCs w:val="22"/>
+        </w:rPr>
+        <w:t xml:space="preserve">. </w:t>
+      </w:r>
+      <w:r>
+        <w:rPr>
+          <w:rFonts w:cs="Arial"/>
+          <w:szCs w:val="22"/>
+        </w:rPr>
+        <w:t xml:space="preserve">The timing of antibiotic treatment was an important determinant of tumor outcome as colon tumorigenesis was arrested with the use of antibiotics during the </w:t>
+      </w:r>
+      <w:r>
+        <w:rPr>
+          <w:rFonts w:cs="Arial"/>
+          <w:szCs w:val="22"/>
+        </w:rPr>
+        <w:t xml:space="preserve">early </w:t>
+      </w:r>
+      <w:r>
+        <w:rPr>
+          <w:rFonts w:cs="Arial"/>
+          <w:szCs w:val="22"/>
+        </w:rPr>
+        <w:t>inflammation period of the murine model. Together, these results indicate that it is possible to predict colon tumorigenesis based on the composition of the microbiota and that altering the gut microbiota can alter the course of tumorigenesis.</w:t>
       </w:r>
     </w:p>
     <w:p>
@@ -778,6 +834,12 @@
           <w:szCs w:val="22"/>
         </w:rPr>
         <w:fldChar w:fldCharType="end"/>
+      </w:r>
+      <w:r>
+        <w:rPr>
+          <w:rFonts w:cs="Arial"/>
+          <w:szCs w:val="22"/>
+        </w:rPr>
       </w:r>
       <w:r>
         <w:rPr>
@@ -1065,6 +1127,12 @@
           <w:szCs w:val="22"/>
         </w:rPr>
         <w:fldChar w:fldCharType="end"/>
+      </w:r>
+      <w:r>
+        <w:rPr>
+          <w:rFonts w:cs="Arial"/>
+          <w:szCs w:val="22"/>
+        </w:rPr>
       </w:r>
       <w:r>
         <w:rPr>
@@ -1740,6 +1808,12 @@
           <w:rFonts w:cs="Arial"/>
           <w:szCs w:val="22"/>
         </w:rPr>
+      </w:r>
+      <w:r>
+        <w:rPr>
+          <w:rFonts w:cs="Arial"/>
+          <w:szCs w:val="22"/>
+        </w:rPr>
         <w:fldChar w:fldCharType="separate"/>
       </w:r>
       <w:r>
@@ -1807,7 +1881,21 @@
           <w:rFonts w:cs="Arial"/>
           <w:szCs w:val="22"/>
         </w:rPr>
-        <w:t xml:space="preserve">. In that study we observed clear shifts in the microbiota that were associated with a stepwise progression in the number of tumors that developed in the colon. In addition, we showed that transfer of the tumor-associated microbiota to germ-free mice resulted in increased tumor formation relative to germ-free mice that received the microbiota of healthy mice. These results were supported by a subsequent study where we colonized germ-free mice with the microbiota of human donors and observed that different starting communities yielded significant variation in the number of tumors that formed </w:t>
+        <w:t>. In that study</w:t>
+      </w:r>
+      <w:r>
+        <w:rPr>
+          <w:rFonts w:cs="Arial"/>
+          <w:szCs w:val="22"/>
+        </w:rPr>
+        <w:t>,</w:t>
+      </w:r>
+      <w:r>
+        <w:rPr>
+          <w:rFonts w:cs="Arial"/>
+          <w:szCs w:val="22"/>
+        </w:rPr>
+        <w:t xml:space="preserve"> we observed clear shifts in the microbiota that were associated with a stepwise progression in the number of tumors that developed in the colon. In addition, we showed that transfer of the tumor-associated microbiota to germ-free mice resulted in increased tumor formation relative to germ-free mice that received the microbiota of healthy mice. These results were supported by a subsequent study where we colonized germ-free mice with the microbiota of human donors and observed that different starting communities yielded significant variation in the number of tumors that formed </w:t>
       </w:r>
       <w:r>
         <w:rPr>
@@ -1867,23 +1955,7 @@
           <w:rFonts w:cs="Arial"/>
           <w:szCs w:val="22"/>
         </w:rPr>
-        <w:t xml:space="preserve"> influence on tumor development. Deciphering how changes in microbial community composition and </w:t>
-      </w:r>
-      <w:proofErr w:type="gramStart"/>
-      <w:r>
-        <w:rPr>
-          <w:rFonts w:cs="Arial"/>
-          <w:szCs w:val="22"/>
-        </w:rPr>
-        <w:t>structure alters gut homeostasis, and subsequently modulate</w:t>
-      </w:r>
-      <w:proofErr w:type="gramEnd"/>
-      <w:r>
-        <w:rPr>
-          <w:rFonts w:cs="Arial"/>
-          <w:szCs w:val="22"/>
-        </w:rPr>
-        <w:t xml:space="preserve"> tumorigenesis, is an essential step in understanding the etiology of CRC.</w:t>
+        <w:t xml:space="preserve"> influence on tumor development. Deciphering how changes in microbial community composition and structure alter gut homeostasis, and subsequently modulate tumorigenesis, is an essential step in understanding the etiology of CRC.</w:t>
       </w:r>
     </w:p>
     <w:p>
@@ -2203,6 +2275,12 @@
           <w:rFonts w:cs="Arial"/>
           <w:szCs w:val="22"/>
         </w:rPr>
+      </w:r>
+      <w:r>
+        <w:rPr>
+          <w:rFonts w:cs="Arial"/>
+          <w:szCs w:val="22"/>
+        </w:rPr>
         <w:fldChar w:fldCharType="separate"/>
       </w:r>
       <w:r>
@@ -2444,6 +2522,12 @@
           <w:szCs w:val="22"/>
         </w:rPr>
         <w:fldChar w:fldCharType="end"/>
+      </w:r>
+      <w:r>
+        <w:rPr>
+          <w:rFonts w:cs="Arial"/>
+          <w:szCs w:val="22"/>
+        </w:rPr>
       </w:r>
       <w:r>
         <w:rPr>
@@ -3189,6 +3273,12 @@
           <w:rFonts w:cs="Arial"/>
           <w:szCs w:val="22"/>
         </w:rPr>
+      </w:r>
+      <w:r>
+        <w:rPr>
+          <w:rFonts w:cs="Arial"/>
+          <w:szCs w:val="22"/>
+        </w:rPr>
         <w:fldChar w:fldCharType="separate"/>
       </w:r>
       <w:r>
@@ -3510,6 +3600,12 @@
           <w:rFonts w:cs="Arial"/>
           <w:szCs w:val="22"/>
         </w:rPr>
+      </w:r>
+      <w:r>
+        <w:rPr>
+          <w:rFonts w:cs="Arial"/>
+          <w:szCs w:val="22"/>
+        </w:rPr>
         <w:fldChar w:fldCharType="separate"/>
       </w:r>
       <w:r>
@@ -3747,6 +3843,12 @@
           <w:rFonts w:cs="Arial"/>
           <w:szCs w:val="22"/>
         </w:rPr>
+      </w:r>
+      <w:r>
+        <w:rPr>
+          <w:rFonts w:cs="Arial"/>
+          <w:szCs w:val="22"/>
+        </w:rPr>
         <w:fldChar w:fldCharType="separate"/>
       </w:r>
       <w:r>
@@ -3991,6 +4093,12 @@
           <w:szCs w:val="22"/>
         </w:rPr>
         <w:fldChar w:fldCharType="end"/>
+      </w:r>
+      <w:r>
+        <w:rPr>
+          <w:rFonts w:cs="Arial"/>
+          <w:szCs w:val="22"/>
+        </w:rPr>
       </w:r>
       <w:r>
         <w:rPr>
@@ -4317,6 +4425,12 @@
           <w:rFonts w:cs="Arial"/>
           <w:szCs w:val="22"/>
         </w:rPr>
+      </w:r>
+      <w:r>
+        <w:rPr>
+          <w:rFonts w:cs="Arial"/>
+          <w:szCs w:val="22"/>
+        </w:rPr>
         <w:fldChar w:fldCharType="separate"/>
       </w:r>
       <w:r>
@@ -4434,23 +4548,21 @@
           <w:rFonts w:cs="Arial"/>
           <w:szCs w:val="22"/>
         </w:rPr>
-        <w:t xml:space="preserve"> vancomycin), (vi) metronidazole, (vii) streptomycin, and (viii) vancomycin. The three antibiotics were selected based on their reported ability to target general groups of bacteria i</w:t>
-      </w:r>
-      <w:proofErr w:type="spellStart"/>
-      <w:r>
-        <w:rPr>
-          <w:rFonts w:cs="Arial"/>
-          <w:szCs w:val="22"/>
-        </w:rPr>
-        <w:t>ncluding</w:t>
-      </w:r>
-      <w:proofErr w:type="spellEnd"/>
-      <w:r>
-        <w:rPr>
-          <w:rFonts w:cs="Arial"/>
-          <w:szCs w:val="22"/>
-        </w:rPr>
-        <w:t xml:space="preserve"> anaerobes (metronidazole), Gram-negatives (streptomycin), and Gram-positives (vancomycin). Upon necropsy we observed that perturbation of the microbiota through the use of antibiotics yielded a differential capacity for colon tumorigenesis (Figures 1BC). Sequencing the 16S rRNA genes that were present in the feces of conventional and antibiotic-treated mice demonstrated that the different antibiotic treatments generated different bacterial communities pr</w:t>
+        <w:t xml:space="preserve"> vancomycin), (vi) metronidazole, (vii) streptomycin, and (viii) vancomycin. The three antibiotics were selected based on their reported ability to target general groups of bacteria including anaerobes (metronidazole), Gram-negatives (streptomycin), and Gram-positives (vancomycin). Upon necropsy</w:t>
+      </w:r>
+      <w:r>
+        <w:rPr>
+          <w:rFonts w:cs="Arial"/>
+          <w:szCs w:val="22"/>
+        </w:rPr>
+        <w:t>,</w:t>
+      </w:r>
+      <w:r>
+        <w:rPr>
+          <w:rFonts w:cs="Arial"/>
+          <w:szCs w:val="22"/>
+        </w:rPr>
+        <w:t xml:space="preserve"> we observed that perturbation of the microbiota through the use of antibiotics yielded a differential capacity for colon tumorigenesis (Figures 1BC). Sequencing the 16S rRNA genes that were present in the feces of conventional and antibiotic-treated mice demonstrated that the different antibiotic treatments generated different bacterial communities pr</w:t>
       </w:r>
       <w:r>
         <w:rPr>
@@ -4517,7 +4629,7 @@
           <w:rFonts w:cs="Arial"/>
           <w:szCs w:val="22"/>
         </w:rPr>
-        <w:t xml:space="preserve"> Tumor burden can be predicted from the initial microbiota. Serial collection of fecal samples allowed us to ascertain the composition of the microbiota for each mouse and associate it with the number of tumors that developed at the end of the model. Using the 16S rRNA gene sequence data generated from feces collected on the day of AOM injection, we assigned the sequences to operational taxonomic units (OTUs) that were defined as a group of sequences that, on average, were not more than 3% different from each other. We then used the regression-based random forest </w:t>
+        <w:t xml:space="preserve"> Serial collection of fecal samples allowed us to ascertain the composition of the microbiota for each mouse and associate it with the number of tumors that developed at the end of the model. Using the 16S rRNA gene sequence data generated from feces collected on the day of AOM injection, we assigned the sequences to operational taxonomic units (OTUs) that were defined as a group of sequences that, on average, were not more than 3% different from each other. We then used the regression-based random forest </w:t>
       </w:r>
       <w:proofErr w:type="gramStart"/>
       <w:r>
@@ -4540,7 +4652,7 @@
           <w:rFonts w:cs="Arial"/>
           <w:szCs w:val="22"/>
         </w:rPr>
-        <w:t xml:space="preserve"> was removed from the model and. There was </w:t>
+        <w:t xml:space="preserve"> was removed from the model. There was </w:t>
       </w:r>
       <w:r>
         <w:rPr>
@@ -4716,15 +4828,7 @@
           <w:rFonts w:cs="Arial"/>
           <w:szCs w:val="22"/>
         </w:rPr>
-        <w:t xml:space="preserve"> </w:t>
-      </w:r>
-      <w:r>
-        <w:rPr>
-          <w:rFonts w:cs="Arial"/>
-          <w:szCs w:val="22"/>
-        </w:rPr>
-        <w:lastRenderedPageBreak/>
-        <w:t>demonstrated that it was possible to predict the number of tumors at the end of the model based on the composition of the microbiota at the beginning of the model.</w:t>
+        <w:t xml:space="preserve"> demonstrated that it was possible to predict the number of tumors at the end of the model based on the composition of the microbiota at the beginning of the model.</w:t>
       </w:r>
     </w:p>
     <w:p>
@@ -4988,7 +5092,30 @@
           <w:rFonts w:cs="Arial"/>
           <w:szCs w:val="22"/>
         </w:rPr>
-        <w:t xml:space="preserve">=0.26, P=0.08; Figure 4A). We did observe that mice that did not receive antibiotics and those that received the </w:t>
+        <w:t xml:space="preserve">=0.26, P=0.08; Figure 4A). We did observe that mice that did not receive antibiotics and those that received the Δvancomycin and Δmetronidazole treatments changed the most over the course of the model. When we identified those OTUs whose relative abundances changed the most across each treatment group, we found that </w:t>
+      </w:r>
+      <w:r>
+        <w:rPr>
+          <w:rFonts w:cs="Arial"/>
+          <w:szCs w:val="22"/>
+        </w:rPr>
+        <w:lastRenderedPageBreak/>
+        <w:t xml:space="preserve">OTUs affiliated with the </w:t>
+      </w:r>
+      <w:r>
+        <w:rPr>
+          <w:rFonts w:cs="Arial"/>
+          <w:i/>
+          <w:szCs w:val="22"/>
+        </w:rPr>
+        <w:t>Lactobacillus</w:t>
+      </w:r>
+      <w:r>
+        <w:rPr>
+          <w:rFonts w:cs="Arial"/>
+          <w:szCs w:val="22"/>
+        </w:rPr>
+        <w:t xml:space="preserve"> (OTU 1) and </w:t>
       </w:r>
       <w:proofErr w:type="spellStart"/>
       <w:r>
@@ -4996,7 +5123,7 @@
           <w:rFonts w:cs="Arial"/>
           <w:szCs w:val="22"/>
         </w:rPr>
-        <w:t>Δvancomycin</w:t>
+        <w:t>Enterobacteriaceae</w:t>
       </w:r>
       <w:proofErr w:type="spellEnd"/>
       <w:r>
@@ -5004,62 +5131,21 @@
           <w:rFonts w:cs="Arial"/>
           <w:szCs w:val="22"/>
         </w:rPr>
-        <w:t xml:space="preserve"> and </w:t>
-      </w:r>
-      <w:proofErr w:type="spellStart"/>
-      <w:r>
-        <w:rPr>
-          <w:rFonts w:cs="Arial"/>
-          <w:szCs w:val="22"/>
-        </w:rPr>
-        <w:t>Δmetronidazole</w:t>
-      </w:r>
-      <w:proofErr w:type="spellEnd"/>
-      <w:r>
-        <w:rPr>
-          <w:rFonts w:cs="Arial"/>
-          <w:szCs w:val="22"/>
-        </w:rPr>
-        <w:t xml:space="preserve"> </w:t>
-      </w:r>
-      <w:r>
-        <w:rPr>
-          <w:rFonts w:cs="Arial"/>
-          <w:szCs w:val="22"/>
-        </w:rPr>
-        <w:lastRenderedPageBreak/>
-        <w:t xml:space="preserve">treatments changed the most over the course of the model. When we identified those OTUs whose relative abundances changed the most across each treatment group, we found that OTUs affiliated with the </w:t>
-      </w:r>
-      <w:r>
-        <w:rPr>
-          <w:rFonts w:cs="Arial"/>
-          <w:i/>
-          <w:szCs w:val="22"/>
-        </w:rPr>
-        <w:t>Lactobacillus</w:t>
-      </w:r>
-      <w:r>
-        <w:rPr>
-          <w:rFonts w:cs="Arial"/>
-          <w:szCs w:val="22"/>
-        </w:rPr>
-        <w:t xml:space="preserve"> (OTU 1) and </w:t>
-      </w:r>
-      <w:proofErr w:type="spellStart"/>
-      <w:r>
-        <w:rPr>
-          <w:rFonts w:cs="Arial"/>
-          <w:szCs w:val="22"/>
-        </w:rPr>
-        <w:t>Enterobacteriaceae</w:t>
-      </w:r>
-      <w:proofErr w:type="spellEnd"/>
-      <w:r>
-        <w:rPr>
-          <w:rFonts w:cs="Arial"/>
-          <w:szCs w:val="22"/>
-        </w:rPr>
-        <w:t xml:space="preserve"> (OTU 2) were consistently among the most dynamic OTUs across the treatment groups (Figure 4). Interestingly the initial relative abundance of the </w:t>
+        <w:t xml:space="preserve"> (OTU 2) were consistently among the most dynamic OTUs across the treatment groups (Figure 4</w:t>
+      </w:r>
+      <w:r>
+        <w:rPr>
+          <w:rFonts w:cs="Arial"/>
+          <w:szCs w:val="22"/>
+        </w:rPr>
+        <w:t>B</w:t>
+      </w:r>
+      <w:r>
+        <w:rPr>
+          <w:rFonts w:cs="Arial"/>
+          <w:szCs w:val="22"/>
+        </w:rPr>
+        <w:t xml:space="preserve">). Interestingly the initial relative abundance of the </w:t>
       </w:r>
       <w:r>
         <w:rPr>
@@ -5262,6 +5348,12 @@
           <w:rFonts w:cs="Arial"/>
           <w:szCs w:val="22"/>
         </w:rPr>
+      </w:r>
+      <w:r>
+        <w:rPr>
+          <w:rFonts w:cs="Arial"/>
+          <w:szCs w:val="22"/>
+        </w:rPr>
         <w:fldChar w:fldCharType="separate"/>
       </w:r>
       <w:r>
@@ -5292,7 +5384,7 @@
           <w:rFonts w:cs="Arial"/>
           <w:szCs w:val="22"/>
         </w:rPr>
-        <w:t xml:space="preserve">urther validate these results, we performed two additional antibiotic intervention experiments. We first treated mice with the vancomycin, metronidazole and streptomycin two weeks prior to the administration of AOM and up until the first round of DSS and then removed the antibiotic cocktail for the remainder of the model (Intervention 2; Figure 1A). We found that these mice had a similar tumor burden to untreated mice (Figure 5). Next, we treated mice after the first round of DSS administration with the antibiotic cocktail until the end of the model. Our previous work found that the period following the first round of DSS coincided with a period when inflammatory responses were the greatest and there were aberrant changes in the gut microbiota </w:t>
+        <w:t xml:space="preserve">urther validate these results, we performed two additional antibiotic intervention experiments. We first treated mice with vancomycin, metronidazole and streptomycin two weeks prior to the administration of AOM and up until the first round of DSS and then removed the antibiotic cocktail for the remainder of the model (Intervention 2; Figure 1A). We found that these mice had a similar tumor burden to untreated mice (Figure 5). Next, we treated mice after the first round of DSS administration with the antibiotic cocktail until the end of the model. Our previous work found that the period following the first round of DSS coincided with a period when inflammatory responses were the greatest and there were aberrant changes in the gut microbiota </w:t>
       </w:r>
       <w:r>
         <w:rPr>
@@ -5336,15 +5428,7 @@
           <w:rFonts w:cs="Arial"/>
           <w:szCs w:val="22"/>
         </w:rPr>
-        <w:t xml:space="preserve"> (Intervention 3; Figure 1A). With these mice, we found that the intervention resulted in a significant decrease in the number of tumors (Figure 5). These results suggest that the gut microbiota-mediated effect on CRC is independent of AOM-mediated carcinogenesis. Furthermore, it shows that targeting the gut microbiota at later stages </w:t>
-      </w:r>
-      <w:r>
-        <w:rPr>
-          <w:rFonts w:cs="Arial"/>
-          <w:szCs w:val="22"/>
-        </w:rPr>
-        <w:lastRenderedPageBreak/>
-        <w:t>of tumor growth is a viable option for minimizing tumorigenesis and highlights microbiota manipulation as a potential therapeutic in CRC.</w:t>
+        <w:t xml:space="preserve"> (Intervention 3; Figure 1A). With these mice, we found that the intervention resulted in a significant decrease in the number of tumors (Figure 5). These results suggest that the gut microbiota-mediated effect on CRC is independent of AOM-mediated carcinogenesis. Furthermore, it shows that targeting the gut microbiota at later stages of tumor growth is a viable option for minimizing tumorigenesis and highlights microbiota manipulation as a potential therapeutic in CRC.</w:t>
       </w:r>
     </w:p>
     <w:p>
@@ -5372,6 +5456,7 @@
           <w:b/>
           <w:szCs w:val="22"/>
         </w:rPr>
+        <w:lastRenderedPageBreak/>
         <w:t>Discussion</w:t>
       </w:r>
     </w:p>
@@ -5389,7 +5474,35 @@
           <w:rFonts w:cs="Arial"/>
           <w:szCs w:val="22"/>
         </w:rPr>
-        <w:t>In the present study, we established the importance of the microbial community structure in determining the extent of tumorigenesis. We demonstrated that manipulation of the murine gut microbiota with different antibiotic cocktails resulted in distinct community structures that were associated with disparate levels of tumorigenesis. To determine whether the microbiota was involved in possibly converting the AOM to a carcinogenic metabolite or involved in the inflammation process we restricted the application of antibiotics to alter the microbiota during these phases of the model. We determined that the gut microbiota affects tumorigenesis via a mechanism that does not involve AOM-induced carcinogenesis. Our experiments also demonstrated that targeting the gut microbiota at the emergence of dysbiosis (i.e. after the first round of DSS in the AOM/DSS model) is a viable strategy for the amelioration of colon tumorigenesis. Such a result offers hope that by altering a person's gut microbiota it may be possible to alter their risk of developing colon cancer.</w:t>
+        <w:t>In the present study, we established the importance of the microbial community structure in determining the extent of tumorigenesis. We demonstrated that manipulation of the murine gut microbiota with different antibiotic cocktails resulted in distinct community structures that were associated with disparate levels of tumorigenesis. To determine whether the microbiota was involved in possibly converting the AOM to a carcinogenic metabolite or involved in the inflammation process</w:t>
+      </w:r>
+      <w:r>
+        <w:rPr>
+          <w:rFonts w:cs="Arial"/>
+          <w:szCs w:val="22"/>
+        </w:rPr>
+        <w:t>,</w:t>
+      </w:r>
+      <w:r>
+        <w:rPr>
+          <w:rFonts w:cs="Arial"/>
+          <w:szCs w:val="22"/>
+        </w:rPr>
+        <w:t xml:space="preserve"> we restricted the application of antibiotics to alter the microbiota during these phases of the model. We determined that the gut microbiota affects tumorigenesis via a mechanism that does not involve AOM-induced carcinogenesis. Our experiments also demonstrated that targeting the gut microbiota at the emergence of dysbiosis (i.e. after the first round of DSS in the AOM/DSS model) is a viable strategy for the amelioration of colon tumorigenesis. Such a result offers hope that by altering a person's gut microbiota</w:t>
+      </w:r>
+      <w:r>
+        <w:rPr>
+          <w:rFonts w:cs="Arial"/>
+          <w:szCs w:val="22"/>
+        </w:rPr>
+        <w:t>,</w:t>
+      </w:r>
+      <w:r>
+        <w:rPr>
+          <w:rFonts w:cs="Arial"/>
+          <w:szCs w:val="22"/>
+        </w:rPr>
+        <w:t xml:space="preserve"> it may be possible to alter their risk of developing colon cancer.</w:t>
       </w:r>
     </w:p>
     <w:p>
@@ -5548,6 +5661,12 @@
           <w:szCs w:val="22"/>
         </w:rPr>
         <w:fldChar w:fldCharType="end"/>
+      </w:r>
+      <w:r>
+        <w:rPr>
+          <w:rFonts w:cs="Arial"/>
+          <w:szCs w:val="22"/>
+        </w:rPr>
       </w:r>
       <w:r>
         <w:rPr>
@@ -5837,6 +5956,12 @@
           <w:rFonts w:cs="Arial"/>
           <w:szCs w:val="22"/>
         </w:rPr>
+      </w:r>
+      <w:r>
+        <w:rPr>
+          <w:rFonts w:cs="Arial"/>
+          <w:szCs w:val="22"/>
+        </w:rPr>
         <w:fldChar w:fldCharType="separate"/>
       </w:r>
       <w:r>
@@ -6006,6 +6131,12 @@
           <w:rFonts w:cs="Arial"/>
           <w:szCs w:val="22"/>
         </w:rPr>
+      </w:r>
+      <w:r>
+        <w:rPr>
+          <w:rFonts w:cs="Arial"/>
+          <w:szCs w:val="22"/>
+        </w:rPr>
         <w:fldChar w:fldCharType="separate"/>
       </w:r>
       <w:r>
@@ -6029,7 +6160,7 @@
           <w:rFonts w:cs="Arial"/>
           <w:szCs w:val="22"/>
         </w:rPr>
-        <w:t xml:space="preserve">. Considering our previous result and the fact that we observed we </w:t>
+        <w:t xml:space="preserve">. Considering our previous result and the fact that we observed a relatively consistent relationship between bacterial populations in the gut and tumor burden, it is unlikely that differences in the bacterial load of the colon is responsible for the observed results. An alternative approach would involve colonizing germ-free mice with defined cocktails </w:t>
       </w:r>
       <w:r>
         <w:rPr>
@@ -6037,7 +6168,21 @@
           <w:szCs w:val="22"/>
         </w:rPr>
         <w:lastRenderedPageBreak/>
-        <w:t xml:space="preserve">observed a relatively consistent relationship between bacterial populations in the gut and tumor burden, it is unlikely that differences in the bacterial load of the colon is responsible for the observed results. An alternative approach would involve colonizing germ-free mice with defined cocktails of bacteria or from murine or human donors. The challenge of this approach is that the immune system would still be altered from a normal state and it is difficult to dictate the final structure of a transplanted community </w:t>
+        <w:t>of bacteria or from murine or human donors. The challenge of this approach is that the immune system would still be altered from a normal state</w:t>
+      </w:r>
+      <w:r>
+        <w:rPr>
+          <w:rFonts w:cs="Arial"/>
+          <w:szCs w:val="22"/>
+        </w:rPr>
+        <w:t>,</w:t>
+      </w:r>
+      <w:r>
+        <w:rPr>
+          <w:rFonts w:cs="Arial"/>
+          <w:szCs w:val="22"/>
+        </w:rPr>
+        <w:t xml:space="preserve"> and it is difficult to dictate the final structure of a transplanted community </w:t>
       </w:r>
       <w:r>
         <w:rPr>
@@ -6500,6 +6645,12 @@
           <w:rFonts w:cs="Arial"/>
           <w:szCs w:val="22"/>
         </w:rPr>
+      </w:r>
+      <w:r>
+        <w:rPr>
+          <w:rFonts w:cs="Arial"/>
+          <w:szCs w:val="22"/>
+        </w:rPr>
         <w:fldChar w:fldCharType="separate"/>
       </w:r>
       <w:r>
@@ -6772,6 +6923,12 @@
           <w:rFonts w:cs="Arial"/>
           <w:szCs w:val="22"/>
         </w:rPr>
+      </w:r>
+      <w:r>
+        <w:rPr>
+          <w:rFonts w:cs="Arial"/>
+          <w:szCs w:val="22"/>
+        </w:rPr>
         <w:fldChar w:fldCharType="separate"/>
       </w:r>
       <w:r>
@@ -6974,15 +7131,7 @@
           <w:rFonts w:cs="Arial"/>
           <w:szCs w:val="22"/>
         </w:rPr>
-        <w:t xml:space="preserve">, we found that the context of the gut microbiota is important in predicting the </w:t>
-      </w:r>
-      <w:r>
-        <w:rPr>
-          <w:rFonts w:cs="Arial"/>
-          <w:szCs w:val="22"/>
-        </w:rPr>
-        <w:lastRenderedPageBreak/>
-        <w:t>eventual tumor burden. Such a result suggests that there may be redundancy in tumor-modulating roles amongst different bacteria populations within the gut microbiota.</w:t>
+        <w:t>, we found that the context of the gut microbiota is important in predicting the eventual tumor burden. Such a result suggests that there may be redundancy in tumor-modulating roles amongst different bacteria populations within the gut microbiota.</w:t>
       </w:r>
     </w:p>
     <w:p>
@@ -7009,6 +7158,7 @@
           <w:rFonts w:cs="Arial"/>
           <w:szCs w:val="22"/>
         </w:rPr>
+        <w:lastRenderedPageBreak/>
         <w:t xml:space="preserve">As described above, there has been considerable effort to identify bacteria and their products that cause colon cancer. In contrast, our results indicate a need to focus on protective populations. We consistently observed that that the relative abundance of a </w:t>
       </w:r>
       <w:r>
@@ -7202,6 +7352,12 @@
           <w:szCs w:val="22"/>
         </w:rPr>
         <w:fldChar w:fldCharType="end"/>
+      </w:r>
+      <w:r>
+        <w:rPr>
+          <w:rFonts w:cs="Arial"/>
+          <w:szCs w:val="22"/>
+        </w:rPr>
       </w:r>
       <w:r>
         <w:rPr>
@@ -7427,6 +7583,12 @@
           <w:rFonts w:cs="Arial"/>
           <w:szCs w:val="22"/>
         </w:rPr>
+      </w:r>
+      <w:r>
+        <w:rPr>
+          <w:rFonts w:cs="Arial"/>
+          <w:szCs w:val="22"/>
+        </w:rPr>
         <w:fldChar w:fldCharType="separate"/>
       </w:r>
       <w:r>
@@ -7598,6 +7760,12 @@
           <w:szCs w:val="22"/>
         </w:rPr>
         <w:fldChar w:fldCharType="end"/>
+      </w:r>
+      <w:r>
+        <w:rPr>
+          <w:rFonts w:cs="Arial"/>
+          <w:szCs w:val="22"/>
+        </w:rPr>
       </w:r>
       <w:r>
         <w:rPr>
@@ -7854,6 +8022,12 @@
           <w:rFonts w:cs="Arial"/>
           <w:szCs w:val="22"/>
         </w:rPr>
+      </w:r>
+      <w:r>
+        <w:rPr>
+          <w:rFonts w:cs="Arial"/>
+          <w:szCs w:val="22"/>
+        </w:rPr>
         <w:fldChar w:fldCharType="separate"/>
       </w:r>
       <w:r>
@@ -7998,16 +8172,30 @@
         </w:rPr>
         <w:t xml:space="preserve">. Regardless, a better understanding of the possible protective role of </w:t>
       </w:r>
-      <w:proofErr w:type="spellStart"/>
       <w:r>
         <w:rPr>
           <w:rFonts w:cs="Arial"/>
           <w:i/>
           <w:szCs w:val="22"/>
         </w:rPr>
-        <w:t>Latobacillus</w:t>
-      </w:r>
-      <w:proofErr w:type="spellEnd"/>
+        <w:t>La</w:t>
+      </w:r>
+      <w:r>
+        <w:rPr>
+          <w:rFonts w:cs="Arial"/>
+          <w:i/>
+          <w:szCs w:val="22"/>
+        </w:rPr>
+        <w:t>c</w:t>
+      </w:r>
+      <w:r>
+        <w:rPr>
+          <w:rFonts w:cs="Arial"/>
+          <w:i/>
+          <w:szCs w:val="22"/>
+        </w:rPr>
+        <w:t>tobacillus</w:t>
+      </w:r>
       <w:r>
         <w:rPr>
           <w:rFonts w:cs="Arial"/>
@@ -8112,15 +8300,7 @@
           <w:rFonts w:cs="Arial"/>
           <w:szCs w:val="22"/>
         </w:rPr>
-        <w:t xml:space="preserve">he regression-based </w:t>
-      </w:r>
-      <w:r>
-        <w:rPr>
-          <w:rFonts w:cs="Arial"/>
-          <w:szCs w:val="22"/>
-        </w:rPr>
-        <w:lastRenderedPageBreak/>
-        <w:t xml:space="preserve">approach has been used with microbiome data to predict </w:t>
+        <w:t xml:space="preserve">he regression-based approach has been used with microbiome data to predict </w:t>
       </w:r>
       <w:r>
         <w:rPr>
@@ -8353,6 +8533,12 @@
           <w:rFonts w:cs="Arial"/>
           <w:szCs w:val="22"/>
         </w:rPr>
+      </w:r>
+      <w:r>
+        <w:rPr>
+          <w:rFonts w:cs="Arial"/>
+          <w:szCs w:val="22"/>
+        </w:rPr>
         <w:fldChar w:fldCharType="separate"/>
       </w:r>
       <w:r>
@@ -8435,6 +8621,7 @@
           <w:rFonts w:cs="Arial"/>
           <w:szCs w:val="22"/>
         </w:rPr>
+        <w:lastRenderedPageBreak/>
         <w:t>D</w:t>
       </w:r>
       <w:r>
@@ -8594,6 +8781,12 @@
           <w:rFonts w:cs="Arial"/>
           <w:szCs w:val="22"/>
         </w:rPr>
+      </w:r>
+      <w:r>
+        <w:rPr>
+          <w:rFonts w:cs="Arial"/>
+          <w:szCs w:val="22"/>
+        </w:rPr>
         <w:fldChar w:fldCharType="separate"/>
       </w:r>
       <w:r>
@@ -8864,23 +9057,7 @@
           <w:rFonts w:cs="Arial"/>
           <w:szCs w:val="22"/>
         </w:rPr>
-        <w:t xml:space="preserve"> me</w:t>
-      </w:r>
-      <w:proofErr w:type="spellStart"/>
-      <w:r>
-        <w:rPr>
-          <w:rFonts w:cs="Arial"/>
-          <w:szCs w:val="22"/>
-        </w:rPr>
-        <w:t>tronidazole</w:t>
-      </w:r>
-      <w:proofErr w:type="spellEnd"/>
-      <w:r>
-        <w:rPr>
-          <w:rFonts w:cs="Arial"/>
-          <w:szCs w:val="22"/>
-        </w:rPr>
-        <w:t xml:space="preserve"> (n=5) (streptomycin and vancomycin), </w:t>
+        <w:t xml:space="preserve"> metronidazole (n=5) (streptomycin and vancomycin), </w:t>
       </w:r>
       <m:oMath>
         <m:r>
@@ -8912,23 +9089,15 @@
           <w:rFonts w:cs="Arial"/>
           <w:szCs w:val="22"/>
         </w:rPr>
-        <w:t xml:space="preserve"> vancomycin (n=5) (metronidazole and streptomycin), metronidazole only (N=5), streptomycin only (N=5), and vancomycin only (N=3). Antibiotics were admi</w:t>
-      </w:r>
-      <w:proofErr w:type="spellStart"/>
-      <w:r>
-        <w:rPr>
-          <w:rFonts w:cs="Arial"/>
-          <w:szCs w:val="22"/>
-        </w:rPr>
-        <w:t>nistered</w:t>
-      </w:r>
-      <w:proofErr w:type="spellEnd"/>
-      <w:r>
-        <w:rPr>
-          <w:rFonts w:cs="Arial"/>
-          <w:szCs w:val="22"/>
-        </w:rPr>
-        <w:t xml:space="preserve"> in mouse drinking water for 2 weeks prior to and throughout the duration of AOM/DSS administration, unless otherwise specified in Figure 1A. Tumors were enumerated at the end of the model.</w:t>
+        <w:t xml:space="preserve"> vancomycin (n=5) (metronidazole and streptomycin), metronidazole only (N=5), </w:t>
+      </w:r>
+      <w:r>
+        <w:rPr>
+          <w:rFonts w:cs="Arial"/>
+          <w:szCs w:val="22"/>
+        </w:rPr>
+        <w:lastRenderedPageBreak/>
+        <w:t>streptomycin only (N=5), and vancomycin only (N=3). Antibiotics were administered in mouse drinking water for 2 weeks prior to and throughout the duration of AOM/DSS administration, unless otherwise specified in Figure 1A. Tumors were enumerated at the end of the model.</w:t>
       </w:r>
     </w:p>
     <w:p>
@@ -8950,7 +9119,6 @@
           <w:szCs w:val="22"/>
         </w:rPr>
       </w:pPr>
-      <w:bookmarkStart w:id="0" w:name="_GoBack"/>
       <w:proofErr w:type="gramStart"/>
       <w:r>
         <w:rPr>
@@ -9172,6 +9340,12 @@
           <w:rFonts w:cs="Arial"/>
           <w:szCs w:val="22"/>
         </w:rPr>
+      </w:r>
+      <w:r>
+        <w:rPr>
+          <w:rFonts w:cs="Arial"/>
+          <w:szCs w:val="22"/>
+        </w:rPr>
         <w:fldChar w:fldCharType="separate"/>
       </w:r>
       <w:r>
@@ -9285,6 +9459,7 @@
         </w:rPr>
         <w:t xml:space="preserve">. The resulting sequences had a median length of 253 </w:t>
       </w:r>
+      <w:proofErr w:type="spellStart"/>
       <w:proofErr w:type="gramStart"/>
       <w:r>
         <w:rPr>
@@ -9293,24 +9468,16 @@
         </w:rPr>
         <w:t>nt</w:t>
       </w:r>
+      <w:proofErr w:type="spellEnd"/>
       <w:proofErr w:type="gramEnd"/>
       <w:r>
         <w:rPr>
           <w:rFonts w:cs="Arial"/>
           <w:szCs w:val="22"/>
         </w:rPr>
-        <w:t xml:space="preserve"> and we rarefied to 2,500 sequences per sample to limit effects of uneven sampling. A mock community was </w:t>
-      </w:r>
-      <w:r>
-        <w:rPr>
-          <w:rFonts w:cs="Arial"/>
-          <w:szCs w:val="22"/>
-        </w:rPr>
-        <w:lastRenderedPageBreak/>
-        <w:t>sequenced and processed in parallel to the fecal samples. Based on the mock community data we observed a sequencing error rate of 0.05%. The complete analysis methods and this document as an R-executable document are available at https://github.com/SchlossLab/Zackular_AbAOMDSS_SciReports_2015. All FASTQ sequence data can be obtained from the Sequence Read Archive at NCBI (Accession SRP056144).</w:t>
+        <w:t xml:space="preserve"> and we rarefied to 2,500 sequences per sample to limit effects of uneven sampling. A mock community was sequenced and processed in parallel to the fecal samples. Based on the mock community data we observed a sequencing error rate of 0.05%. The complete analysis methods and this document as an R-executable document are available at https://github.com/SchlossLab/Zackular_AbAOMDSS_SciReports_2015. All FASTQ sequence data can be obtained from the Sequence Read Archive at NCBI (Accession SRP056144).</w:t>
       </w:r>
     </w:p>
-    <w:bookmarkEnd w:id="0"/>
     <w:p>
       <w:pPr>
         <w:spacing w:after="0" w:line="480" w:lineRule="auto"/>
@@ -9336,6 +9503,7 @@
           <w:b/>
           <w:szCs w:val="22"/>
         </w:rPr>
+        <w:lastRenderedPageBreak/>
         <w:t>Statistical analysis.</w:t>
       </w:r>
       <w:r>
@@ -9343,7 +9511,39 @@
           <w:rFonts w:cs="Arial"/>
           <w:szCs w:val="22"/>
         </w:rPr>
-        <w:t xml:space="preserve"> The microbiota data were analyzed using the R project for statistical computing. All R source code is available on our GitHub repository at https://github.com/SchlossLab/Zackular_AbAOMDSS_SciReports_2015. All random forest models were made using the randomForest package with 10,000 trees </w:t>
+        <w:t xml:space="preserve"> The microbiota data were analyzed using the R project for statistical computing. All R source code is available on our </w:t>
+      </w:r>
+      <w:proofErr w:type="spellStart"/>
+      <w:r>
+        <w:rPr>
+          <w:rFonts w:cs="Arial"/>
+          <w:szCs w:val="22"/>
+        </w:rPr>
+        <w:t>GitHub</w:t>
+      </w:r>
+      <w:proofErr w:type="spellEnd"/>
+      <w:r>
+        <w:rPr>
+          <w:rFonts w:cs="Arial"/>
+          <w:szCs w:val="22"/>
+        </w:rPr>
+        <w:t xml:space="preserve"> repository at https://github.com/SchlossLab/Zackular_AbAOMDSS_SciReports_2015. All random forest models were made using the </w:t>
+      </w:r>
+      <w:proofErr w:type="spellStart"/>
+      <w:r>
+        <w:rPr>
+          <w:rFonts w:cs="Arial"/>
+          <w:szCs w:val="22"/>
+        </w:rPr>
+        <w:t>randomForest</w:t>
+      </w:r>
+      <w:proofErr w:type="spellEnd"/>
+      <w:r>
+        <w:rPr>
+          <w:rFonts w:cs="Arial"/>
+          <w:szCs w:val="22"/>
+        </w:rPr>
+        <w:t xml:space="preserve"> package with 10,000 trees </w:t>
       </w:r>
       <w:r>
         <w:rPr>
@@ -9403,7 +9603,23 @@
           <w:rFonts w:cs="Arial"/>
           <w:szCs w:val="22"/>
         </w:rPr>
-        <w:t xml:space="preserve"> made by carrying out non-parametric pairwise Wilcoxon tests. The resulting p-values were corrected for multiple comparisons using the Benjamini-Hochberg procedure using an experiment-wide Type I error rate of 0.05.</w:t>
+        <w:t xml:space="preserve"> made by carrying out non-parametric pairwise Wilcoxon tests. The resulting p-values were corrected for multiple comparisons using the </w:t>
+      </w:r>
+      <w:proofErr w:type="spellStart"/>
+      <w:r>
+        <w:rPr>
+          <w:rFonts w:cs="Arial"/>
+          <w:szCs w:val="22"/>
+        </w:rPr>
+        <w:t>Benjamini</w:t>
+      </w:r>
+      <w:proofErr w:type="spellEnd"/>
+      <w:r>
+        <w:rPr>
+          <w:rFonts w:cs="Arial"/>
+          <w:szCs w:val="22"/>
+        </w:rPr>
+        <w:t>-Hochberg procedure using an experiment-wide Type I error rate of 0.05.</w:t>
       </w:r>
     </w:p>
     <w:p>
@@ -9720,6 +9936,7 @@
         <w:rPr>
           <w:noProof/>
         </w:rPr>
+        <w:lastRenderedPageBreak/>
         <w:t>5.</w:t>
       </w:r>
       <w:r>
@@ -10438,6 +10655,7 @@
         <w:rPr>
           <w:noProof/>
         </w:rPr>
+        <w:lastRenderedPageBreak/>
         <w:t>17.</w:t>
       </w:r>
       <w:r>
@@ -11120,6 +11338,7 @@
         <w:rPr>
           <w:noProof/>
         </w:rPr>
+        <w:lastRenderedPageBreak/>
         <w:t>28.</w:t>
       </w:r>
       <w:r>
@@ -11626,6 +11845,7 @@
         <w:rPr>
           <w:noProof/>
         </w:rPr>
+        <w:lastRenderedPageBreak/>
         <w:t>37.</w:t>
       </w:r>
       <w:r>
@@ -12193,6 +12413,7 @@
         <w:rPr>
           <w:noProof/>
         </w:rPr>
+        <w:lastRenderedPageBreak/>
         <w:t>47.</w:t>
       </w:r>
       <w:r>
@@ -12365,23 +12586,30 @@
           <w:rFonts w:cs="Arial"/>
           <w:szCs w:val="22"/>
         </w:rPr>
-        <w:t xml:space="preserve"> The AOM-DSS model was administered to C57BL/6 mice reared under standard pathogen free (SPF) conditions with different antibiotic </w:t>
-      </w:r>
-      <w:proofErr w:type="gramStart"/>
-      <w:r>
-        <w:rPr>
-          <w:rFonts w:cs="Arial"/>
-          <w:szCs w:val="22"/>
-        </w:rPr>
-        <w:t>perturbations which were applied during the period</w:t>
-      </w:r>
-      <w:proofErr w:type="gramEnd"/>
-      <w:r>
-        <w:rPr>
-          <w:rFonts w:cs="Arial"/>
-          <w:szCs w:val="22"/>
-        </w:rPr>
-        <w:t xml:space="preserve"> covered by each of the rectangles; Black arrows indicate fecal samples that used for our analysis (A). The mice were treated with all possible combinations of metronidazole, streptomycin, and vancomycin to create eight treatment groups, which resulted in a continuum of tumor burden in the mice (C and D). The stars indicate which treatments yielded a significantly (P&lt;0.05) different number of tumors when compared to the treatment with the vertical line. The antibiotic treatments resulted in variation in the taxonomic structure of the communities at the start of the model (Day 0) (D). The two dimensional NMDS ordination had a stress of 0.20 and explained 84.0% of the variation in the distances (E).</w:t>
+        <w:t xml:space="preserve"> The AOM-DSS model was administered to C57BL/6 mice reared under standard pathogen free (SPF) conditions with different antib</w:t>
+      </w:r>
+      <w:bookmarkStart w:id="0" w:name="_GoBack"/>
+      <w:bookmarkEnd w:id="0"/>
+      <w:r>
+        <w:rPr>
+          <w:rFonts w:cs="Arial"/>
+          <w:szCs w:val="22"/>
+        </w:rPr>
+        <w:t xml:space="preserve">iotic perturbations </w:t>
+      </w:r>
+      <w:r>
+        <w:rPr>
+          <w:rFonts w:cs="Arial"/>
+          <w:szCs w:val="22"/>
+        </w:rPr>
+        <w:t xml:space="preserve">that </w:t>
+      </w:r>
+      <w:r>
+        <w:rPr>
+          <w:rFonts w:cs="Arial"/>
+          <w:szCs w:val="22"/>
+        </w:rPr>
+        <w:t>were applied during the period covered by each of the rectangles; Black arrows indicate fecal samples that used for our analysis (A). The mice were treated with all possible combinations of metronidazole, streptomycin, and vancomycin to create eight treatment groups, which resulted in a continuum of tumor burden in the mice (C and D). The stars indicate which treatments yielded a significantly (P&lt;0.05) different number of tumors when compared to the treatment with the vertical line. The antibiotic treatments resulted in variation in the taxonomic structure of the communities at the start of the model (Day 0) (D). The two dimensional NMDS ordination had a stress of 0.20 and explained 84.0% of the variation in the distances (E).</w:t>
       </w:r>
     </w:p>
     <w:p>
@@ -12534,7 +12762,23 @@
           <w:rFonts w:cs="Arial"/>
           <w:szCs w:val="22"/>
         </w:rPr>
-        <w:t xml:space="preserve"> metronidazole and </w:t>
+        <w:t xml:space="preserve"> metron</w:t>
+      </w:r>
+      <w:proofErr w:type="spellStart"/>
+      <w:r>
+        <w:rPr>
+          <w:rFonts w:cs="Arial"/>
+          <w:szCs w:val="22"/>
+        </w:rPr>
+        <w:t>idazole</w:t>
+      </w:r>
+      <w:proofErr w:type="spellEnd"/>
+      <w:r>
+        <w:rPr>
+          <w:rFonts w:cs="Arial"/>
+          <w:szCs w:val="22"/>
+        </w:rPr>
+        <w:t xml:space="preserve"> and </w:t>
       </w:r>
       <m:oMath>
         <m:r>
@@ -12958,7 +13202,7 @@
         <w:rStyle w:val="PageNumber"/>
         <w:noProof/>
       </w:rPr>
-      <w:t>14</w:t>
+      <w:t>22</w:t>
     </w:r>
     <w:r>
       <w:rPr>
@@ -13237,6 +13481,7 @@
   <w:style w:type="character" w:default="1" w:styleId="DefaultParagraphFont">
     <w:name w:val="Default Paragraph Font"/>
     <w:uiPriority w:val="1"/>
+    <w:semiHidden/>
     <w:unhideWhenUsed/>
   </w:style>
   <w:style w:type="table" w:default="1" w:styleId="TableNormal">
@@ -13625,156 +13870,134 @@
   <w:docDefaults>
     <w:rPrDefault>
       <w:rPr>
-        <w:rFonts w:asciiTheme="minorHAnsi" w:eastAsiaTheme="minorEastAsia" w:hAnsiTheme="minorHAnsi" w:cstheme="minorBidi"/>
+        <w:rFonts w:asciiTheme="minorHAnsi" w:eastAsiaTheme="minorHAnsi" w:hAnsiTheme="minorHAnsi" w:cstheme="minorBidi"/>
         <w:sz w:val="24"/>
         <w:szCs w:val="24"/>
-        <w:lang w:val="en-US" w:eastAsia="ja-JP" w:bidi="ar-SA"/>
+        <w:lang w:val="en-US" w:eastAsia="en-US" w:bidi="ar-SA"/>
       </w:rPr>
     </w:rPrDefault>
-    <w:pPrDefault/>
+    <w:pPrDefault>
+      <w:pPr>
+        <w:spacing w:after="200"/>
+      </w:pPr>
+    </w:pPrDefault>
   </w:docDefaults>
-  <w:latentStyles w:defLockedState="0" w:defUIPriority="99" w:defSemiHidden="1" w:defUnhideWhenUsed="1" w:defQFormat="0" w:count="276">
-    <w:lsdException w:name="Normal" w:semiHidden="0" w:uiPriority="0" w:unhideWhenUsed="0" w:qFormat="1"/>
-    <w:lsdException w:name="heading 1" w:semiHidden="0" w:uiPriority="9" w:unhideWhenUsed="0" w:qFormat="1"/>
-    <w:lsdException w:name="heading 2" w:uiPriority="9" w:qFormat="1"/>
-    <w:lsdException w:name="heading 3" w:uiPriority="9" w:qFormat="1"/>
-    <w:lsdException w:name="heading 4" w:uiPriority="9" w:qFormat="1"/>
-    <w:lsdException w:name="heading 5" w:uiPriority="9" w:qFormat="1"/>
-    <w:lsdException w:name="heading 6" w:uiPriority="9" w:qFormat="1"/>
-    <w:lsdException w:name="heading 7" w:uiPriority="9" w:qFormat="1"/>
-    <w:lsdException w:name="heading 8" w:uiPriority="9" w:qFormat="1"/>
-    <w:lsdException w:name="heading 9" w:uiPriority="9" w:qFormat="1"/>
-    <w:lsdException w:name="toc 1" w:uiPriority="39"/>
-    <w:lsdException w:name="toc 2" w:uiPriority="39"/>
-    <w:lsdException w:name="toc 3" w:uiPriority="39"/>
-    <w:lsdException w:name="toc 4" w:uiPriority="39"/>
-    <w:lsdException w:name="toc 5" w:uiPriority="39"/>
-    <w:lsdException w:name="toc 6" w:uiPriority="39"/>
-    <w:lsdException w:name="toc 7" w:uiPriority="39"/>
-    <w:lsdException w:name="toc 8" w:uiPriority="39"/>
-    <w:lsdException w:name="toc 9" w:uiPriority="39"/>
-    <w:lsdException w:name="caption" w:uiPriority="35" w:qFormat="1"/>
-    <w:lsdException w:name="Title" w:semiHidden="0" w:uiPriority="10" w:unhideWhenUsed="0" w:qFormat="1"/>
-    <w:lsdException w:name="Default Paragraph Font" w:uiPriority="1"/>
-    <w:lsdException w:name="Subtitle" w:semiHidden="0" w:uiPriority="11" w:unhideWhenUsed="0" w:qFormat="1"/>
-    <w:lsdException w:name="Strong" w:semiHidden="0" w:uiPriority="22" w:unhideWhenUsed="0" w:qFormat="1"/>
-    <w:lsdException w:name="Emphasis" w:semiHidden="0" w:uiPriority="20" w:unhideWhenUsed="0" w:qFormat="1"/>
-    <w:lsdException w:name="Table Grid" w:semiHidden="0" w:uiPriority="59" w:unhideWhenUsed="0"/>
-    <w:lsdException w:name="Placeholder Text" w:unhideWhenUsed="0"/>
-    <w:lsdException w:name="No Spacing" w:semiHidden="0" w:uiPriority="1" w:unhideWhenUsed="0" w:qFormat="1"/>
-    <w:lsdException w:name="Light Shading" w:semiHidden="0" w:uiPriority="60" w:unhideWhenUsed="0"/>
-    <w:lsdException w:name="Light List" w:semiHidden="0" w:uiPriority="61" w:unhideWhenUsed="0"/>
-    <w:lsdException w:name="Light Grid" w:semiHidden="0" w:uiPriority="62" w:unhideWhenUsed="0"/>
-    <w:lsdException w:name="Medium Shading 1" w:semiHidden="0" w:uiPriority="63" w:unhideWhenUsed="0"/>
-    <w:lsdException w:name="Medium Shading 2" w:semiHidden="0" w:uiPriority="64" w:unhideWhenUsed="0"/>
-    <w:lsdException w:name="Medium List 1" w:semiHidden="0" w:uiPriority="65" w:unhideWhenUsed="0"/>
-    <w:lsdException w:name="Medium List 2" w:semiHidden="0" w:uiPriority="66" w:unhideWhenUsed="0"/>
-    <w:lsdException w:name="Medium Grid 1" w:semiHidden="0" w:uiPriority="67" w:unhideWhenUsed="0"/>
-    <w:lsdException w:name="Medium Grid 2" w:semiHidden="0" w:uiPriority="68" w:unhideWhenUsed="0"/>
-    <w:lsdException w:name="Medium Grid 3" w:semiHidden="0" w:uiPriority="69" w:unhideWhenUsed="0"/>
-    <w:lsdException w:name="Dark List" w:semiHidden="0" w:uiPriority="70" w:unhideWhenUsed="0"/>
-    <w:lsdException w:name="Colorful Shading" w:semiHidden="0" w:uiPriority="71" w:unhideWhenUsed="0"/>
-    <w:lsdException w:name="Colorful List" w:semiHidden="0" w:uiPriority="72" w:unhideWhenUsed="0"/>
-    <w:lsdException w:name="Colorful Grid" w:semiHidden="0" w:uiPriority="73" w:unhideWhenUsed="0"/>
-    <w:lsdException w:name="Light Shading Accent 1" w:semiHidden="0" w:uiPriority="60" w:unhideWhenUsed="0"/>
-    <w:lsdException w:name="Light List Accent 1" w:semiHidden="0" w:uiPriority="61" w:unhideWhenUsed="0"/>
-    <w:lsdException w:name="Light Grid Accent 1" w:semiHidden="0" w:uiPriority="62" w:unhideWhenUsed="0"/>
-    <w:lsdException w:name="Medium Shading 1 Accent 1" w:semiHidden="0" w:uiPriority="63" w:unhideWhenUsed="0"/>
-    <w:lsdException w:name="Medium Shading 2 Accent 1" w:semiHidden="0" w:uiPriority="64" w:unhideWhenUsed="0"/>
-    <w:lsdException w:name="Medium List 1 Accent 1" w:semiHidden="0" w:uiPriority="65" w:unhideWhenUsed="0"/>
-    <w:lsdException w:name="Revision" w:unhideWhenUsed="0"/>
-    <w:lsdException w:name="List Paragraph" w:semiHidden="0" w:uiPriority="34" w:unhideWhenUsed="0" w:qFormat="1"/>
-    <w:lsdException w:name="Quote" w:semiHidden="0" w:uiPriority="29" w:unhideWhenUsed="0" w:qFormat="1"/>
-    <w:lsdException w:name="Intense Quote" w:semiHidden="0" w:uiPriority="30" w:unhideWhenUsed="0" w:qFormat="1"/>
-    <w:lsdException w:name="Medium List 2 Accent 1" w:semiHidden="0" w:uiPriority="66" w:unhideWhenUsed="0"/>
-    <w:lsdException w:name="Medium Grid 1 Accent 1" w:semiHidden="0" w:uiPriority="67" w:unhideWhenUsed="0"/>
-    <w:lsdException w:name="Medium Grid 2 Accent 1" w:semiHidden="0" w:uiPriority="68" w:unhideWhenUsed="0"/>
-    <w:lsdException w:name="Medium Grid 3 Accent 1" w:semiHidden="0" w:uiPriority="69" w:unhideWhenUsed="0"/>
-    <w:lsdException w:name="Dark List Accent 1" w:semiHidden="0" w:uiPriority="70" w:unhideWhenUsed="0"/>
-    <w:lsdException w:name="Colorful Shading Accent 1" w:semiHidden="0" w:uiPriority="71" w:unhideWhenUsed="0"/>
-    <w:lsdException w:name="Colorful List Accent 1" w:semiHidden="0" w:uiPriority="72" w:unhideWhenUsed="0"/>
-    <w:lsdException w:name="Colorful Grid Accent 1" w:semiHidden="0" w:uiPriority="73" w:unhideWhenUsed="0"/>
-    <w:lsdException w:name="Light Shading Accent 2" w:semiHidden="0" w:uiPriority="60" w:unhideWhenUsed="0"/>
-    <w:lsdException w:name="Light List Accent 2" w:semiHidden="0" w:uiPriority="61" w:unhideWhenUsed="0"/>
-    <w:lsdException w:name="Light Grid Accent 2" w:semiHidden="0" w:uiPriority="62" w:unhideWhenUsed="0"/>
-    <w:lsdException w:name="Medium Shading 1 Accent 2" w:semiHidden="0" w:uiPriority="63" w:unhideWhenUsed="0"/>
-    <w:lsdException w:name="Medium Shading 2 Accent 2" w:semiHidden="0" w:uiPriority="64" w:unhideWhenUsed="0"/>
-    <w:lsdException w:name="Medium List 1 Accent 2" w:semiHidden="0" w:uiPriority="65" w:unhideWhenUsed="0"/>
-    <w:lsdException w:name="Medium List 2 Accent 2" w:semiHidden="0" w:uiPriority="66" w:unhideWhenUsed="0"/>
-    <w:lsdException w:name="Medium Grid 1 Accent 2" w:semiHidden="0" w:uiPriority="67" w:unhideWhenUsed="0"/>
-    <w:lsdException w:name="Medium Grid 2 Accent 2" w:semiHidden="0" w:uiPriority="68" w:unhideWhenUsed="0"/>
-    <w:lsdException w:name="Medium Grid 3 Accent 2" w:semiHidden="0" w:uiPriority="69" w:unhideWhenUsed="0"/>
-    <w:lsdException w:name="Dark List Accent 2" w:semiHidden="0" w:uiPriority="70" w:unhideWhenUsed="0"/>
-    <w:lsdException w:name="Colorful Shading Accent 2" w:semiHidden="0" w:uiPriority="71" w:unhideWhenUsed="0"/>
-    <w:lsdException w:name="Colorful List Accent 2" w:semiHidden="0" w:uiPriority="72" w:unhideWhenUsed="0"/>
-    <w:lsdException w:name="Colorful Grid Accent 2" w:semiHidden="0" w:uiPriority="73" w:unhideWhenUsed="0"/>
-    <w:lsdException w:name="Light Shading Accent 3" w:semiHidden="0" w:uiPriority="60" w:unhideWhenUsed="0"/>
-    <w:lsdException w:name="Light List Accent 3" w:semiHidden="0" w:uiPriority="61" w:unhideWhenUsed="0"/>
-    <w:lsdException w:name="Light Grid Accent 3" w:semiHidden="0" w:uiPriority="62" w:unhideWhenUsed="0"/>
-    <w:lsdException w:name="Medium Shading 1 Accent 3" w:semiHidden="0" w:uiPriority="63" w:unhideWhenUsed="0"/>
-    <w:lsdException w:name="Medium Shading 2 Accent 3" w:semiHidden="0" w:uiPriority="64" w:unhideWhenUsed="0"/>
-    <w:lsdException w:name="Medium List 1 Accent 3" w:semiHidden="0" w:uiPriority="65" w:unhideWhenUsed="0"/>
-    <w:lsdException w:name="Medium List 2 Accent 3" w:semiHidden="0" w:uiPriority="66" w:unhideWhenUsed="0"/>
-    <w:lsdException w:name="Medium Grid 1 Accent 3" w:semiHidden="0" w:uiPriority="67" w:unhideWhenUsed="0"/>
-    <w:lsdException w:name="Medium Grid 2 Accent 3" w:semiHidden="0" w:uiPriority="68" w:unhideWhenUsed="0"/>
-    <w:lsdException w:name="Medium Grid 3 Accent 3" w:semiHidden="0" w:uiPriority="69" w:unhideWhenUsed="0"/>
-    <w:lsdException w:name="Dark List Accent 3" w:semiHidden="0" w:uiPriority="70" w:unhideWhenUsed="0"/>
-    <w:lsdException w:name="Colorful Shading Accent 3" w:semiHidden="0" w:uiPriority="71" w:unhideWhenUsed="0"/>
-    <w:lsdException w:name="Colorful List Accent 3" w:semiHidden="0" w:uiPriority="72" w:unhideWhenUsed="0"/>
-    <w:lsdException w:name="Colorful Grid Accent 3" w:semiHidden="0" w:uiPriority="73" w:unhideWhenUsed="0"/>
-    <w:lsdException w:name="Light Shading Accent 4" w:semiHidden="0" w:uiPriority="60" w:unhideWhenUsed="0"/>
-    <w:lsdException w:name="Light List Accent 4" w:semiHidden="0" w:uiPriority="61" w:unhideWhenUsed="0"/>
-    <w:lsdException w:name="Light Grid Accent 4" w:semiHidden="0" w:uiPriority="62" w:unhideWhenUsed="0"/>
-    <w:lsdException w:name="Medium Shading 1 Accent 4" w:semiHidden="0" w:uiPriority="63" w:unhideWhenUsed="0"/>
-    <w:lsdException w:name="Medium Shading 2 Accent 4" w:semiHidden="0" w:uiPriority="64" w:unhideWhenUsed="0"/>
-    <w:lsdException w:name="Medium List 1 Accent 4" w:semiHidden="0" w:uiPriority="65" w:unhideWhenUsed="0"/>
-    <w:lsdException w:name="Medium List 2 Accent 4" w:semiHidden="0" w:uiPriority="66" w:unhideWhenUsed="0"/>
-    <w:lsdException w:name="Medium Grid 1 Accent 4" w:semiHidden="0" w:uiPriority="67" w:unhideWhenUsed="0"/>
-    <w:lsdException w:name="Medium Grid 2 Accent 4" w:semiHidden="0" w:uiPriority="68" w:unhideWhenUsed="0"/>
-    <w:lsdException w:name="Medium Grid 3 Accent 4" w:semiHidden="0" w:uiPriority="69" w:unhideWhenUsed="0"/>
-    <w:lsdException w:name="Dark List Accent 4" w:semiHidden="0" w:uiPriority="70" w:unhideWhenUsed="0"/>
-    <w:lsdException w:name="Colorful Shading Accent 4" w:semiHidden="0" w:uiPriority="71" w:unhideWhenUsed="0"/>
-    <w:lsdException w:name="Colorful List Accent 4" w:semiHidden="0" w:uiPriority="72" w:unhideWhenUsed="0"/>
-    <w:lsdException w:name="Colorful Grid Accent 4" w:semiHidden="0" w:uiPriority="73" w:unhideWhenUsed="0"/>
-    <w:lsdException w:name="Light Shading Accent 5" w:semiHidden="0" w:uiPriority="60" w:unhideWhenUsed="0"/>
-    <w:lsdException w:name="Light List Accent 5" w:semiHidden="0" w:uiPriority="61" w:unhideWhenUsed="0"/>
-    <w:lsdException w:name="Light Grid Accent 5" w:semiHidden="0" w:uiPriority="62" w:unhideWhenUsed="0"/>
-    <w:lsdException w:name="Medium Shading 1 Accent 5" w:semiHidden="0" w:uiPriority="63" w:unhideWhenUsed="0"/>
-    <w:lsdException w:name="Medium Shading 2 Accent 5" w:semiHidden="0" w:uiPriority="64" w:unhideWhenUsed="0"/>
-    <w:lsdException w:name="Medium List 1 Accent 5" w:semiHidden="0" w:uiPriority="65" w:unhideWhenUsed="0"/>
-    <w:lsdException w:name="Medium List 2 Accent 5" w:semiHidden="0" w:uiPriority="66" w:unhideWhenUsed="0"/>
-    <w:lsdException w:name="Medium Grid 1 Accent 5" w:semiHidden="0" w:uiPriority="67" w:unhideWhenUsed="0"/>
-    <w:lsdException w:name="Medium Grid 2 Accent 5" w:semiHidden="0" w:uiPriority="68" w:unhideWhenUsed="0"/>
-    <w:lsdException w:name="Medium Grid 3 Accent 5" w:semiHidden="0" w:uiPriority="69" w:unhideWhenUsed="0"/>
-    <w:lsdException w:name="Dark List Accent 5" w:semiHidden="0" w:uiPriority="70" w:unhideWhenUsed="0"/>
-    <w:lsdException w:name="Colorful Shading Accent 5" w:semiHidden="0" w:uiPriority="71" w:unhideWhenUsed="0"/>
-    <w:lsdException w:name="Colorful List Accent 5" w:semiHidden="0" w:uiPriority="72" w:unhideWhenUsed="0"/>
-    <w:lsdException w:name="Colorful Grid Accent 5" w:semiHidden="0" w:uiPriority="73" w:unhideWhenUsed="0"/>
-    <w:lsdException w:name="Light Shading Accent 6" w:semiHidden="0" w:uiPriority="60" w:unhideWhenUsed="0"/>
-    <w:lsdException w:name="Light List Accent 6" w:semiHidden="0" w:uiPriority="61" w:unhideWhenUsed="0"/>
-    <w:lsdException w:name="Light Grid Accent 6" w:semiHidden="0" w:uiPriority="62" w:unhideWhenUsed="0"/>
-    <w:lsdException w:name="Medium Shading 1 Accent 6" w:semiHidden="0" w:uiPriority="63" w:unhideWhenUsed="0"/>
-    <w:lsdException w:name="Medium Shading 2 Accent 6" w:semiHidden="0" w:uiPriority="64" w:unhideWhenUsed="0"/>
-    <w:lsdException w:name="Medium List 1 Accent 6" w:semiHidden="0" w:uiPriority="65" w:unhideWhenUsed="0"/>
-    <w:lsdException w:name="Medium List 2 Accent 6" w:semiHidden="0" w:uiPriority="66" w:unhideWhenUsed="0"/>
-    <w:lsdException w:name="Medium Grid 1 Accent 6" w:semiHidden="0" w:uiPriority="67" w:unhideWhenUsed="0"/>
-    <w:lsdException w:name="Medium Grid 2 Accent 6" w:semiHidden="0" w:uiPriority="68" w:unhideWhenUsed="0"/>
-    <w:lsdException w:name="Medium Grid 3 Accent 6" w:semiHidden="0" w:uiPriority="69" w:unhideWhenUsed="0"/>
-    <w:lsdException w:name="Dark List Accent 6" w:semiHidden="0" w:uiPriority="70" w:unhideWhenUsed="0"/>
-    <w:lsdException w:name="Colorful Shading Accent 6" w:semiHidden="0" w:uiPriority="71" w:unhideWhenUsed="0"/>
-    <w:lsdException w:name="Colorful List Accent 6" w:semiHidden="0" w:uiPriority="72" w:unhideWhenUsed="0"/>
-    <w:lsdException w:name="Colorful Grid Accent 6" w:semiHidden="0" w:uiPriority="73" w:unhideWhenUsed="0"/>
-    <w:lsdException w:name="Subtle Emphasis" w:semiHidden="0" w:uiPriority="19" w:unhideWhenUsed="0" w:qFormat="1"/>
-    <w:lsdException w:name="Intense Emphasis" w:semiHidden="0" w:uiPriority="21" w:unhideWhenUsed="0" w:qFormat="1"/>
-    <w:lsdException w:name="Subtle Reference" w:semiHidden="0" w:uiPriority="31" w:unhideWhenUsed="0" w:qFormat="1"/>
-    <w:lsdException w:name="Intense Reference" w:semiHidden="0" w:uiPriority="32" w:unhideWhenUsed="0" w:qFormat="1"/>
-    <w:lsdException w:name="Book Title" w:semiHidden="0" w:uiPriority="33" w:unhideWhenUsed="0" w:qFormat="1"/>
-    <w:lsdException w:name="Bibliography" w:uiPriority="37"/>
-    <w:lsdException w:name="TOC Heading" w:uiPriority="39" w:qFormat="1"/>
-  </w:latentStyles>
+  <w:latentStyles w:defLockedState="0" w:defUIPriority="0" w:defSemiHidden="0" w:defUnhideWhenUsed="0" w:defQFormat="0" w:count="276"/>
   <w:style w:type="paragraph" w:default="1" w:styleId="Normal">
     <w:name w:val="Normal"/>
     <w:qFormat/>
+    <w:rsid w:val="007B037F"/>
+    <w:rPr>
+      <w:rFonts w:ascii="Arial" w:hAnsi="Arial"/>
+      <w:sz w:val="22"/>
+    </w:rPr>
+  </w:style>
+  <w:style w:type="paragraph" w:styleId="Heading1">
+    <w:name w:val="heading 1"/>
+    <w:basedOn w:val="Normal"/>
+    <w:next w:val="Normal"/>
+    <w:uiPriority w:val="9"/>
+    <w:qFormat/>
+    <w:pPr>
+      <w:keepNext/>
+      <w:keepLines/>
+      <w:spacing w:before="480" w:after="0"/>
+      <w:outlineLvl w:val="0"/>
+    </w:pPr>
+    <w:rPr>
+      <w:rFonts w:asciiTheme="majorHAnsi" w:eastAsiaTheme="majorEastAsia" w:hAnsiTheme="majorHAnsi" w:cstheme="majorBidi"/>
+      <w:b/>
+      <w:bCs/>
+      <w:color w:val="345A8A" w:themeColor="accent1" w:themeShade="B5"/>
+      <w:sz w:val="36"/>
+      <w:szCs w:val="36"/>
+    </w:rPr>
+  </w:style>
+  <w:style w:type="paragraph" w:styleId="Heading2">
+    <w:name w:val="heading 2"/>
+    <w:basedOn w:val="Normal"/>
+    <w:next w:val="Normal"/>
+    <w:uiPriority w:val="9"/>
+    <w:unhideWhenUsed/>
+    <w:qFormat/>
+    <w:pPr>
+      <w:keepNext/>
+      <w:keepLines/>
+      <w:spacing w:before="200" w:after="0"/>
+      <w:outlineLvl w:val="1"/>
+    </w:pPr>
+    <w:rPr>
+      <w:rFonts w:asciiTheme="majorHAnsi" w:eastAsiaTheme="majorEastAsia" w:hAnsiTheme="majorHAnsi" w:cstheme="majorBidi"/>
+      <w:b/>
+      <w:bCs/>
+      <w:color w:val="4F81BD" w:themeColor="accent1"/>
+      <w:sz w:val="32"/>
+      <w:szCs w:val="32"/>
+    </w:rPr>
+  </w:style>
+  <w:style w:type="paragraph" w:styleId="Heading3">
+    <w:name w:val="heading 3"/>
+    <w:basedOn w:val="Normal"/>
+    <w:next w:val="Normal"/>
+    <w:uiPriority w:val="9"/>
+    <w:unhideWhenUsed/>
+    <w:qFormat/>
+    <w:pPr>
+      <w:keepNext/>
+      <w:keepLines/>
+      <w:spacing w:before="200" w:after="0"/>
+      <w:outlineLvl w:val="2"/>
+    </w:pPr>
+    <w:rPr>
+      <w:rFonts w:asciiTheme="majorHAnsi" w:eastAsiaTheme="majorEastAsia" w:hAnsiTheme="majorHAnsi" w:cstheme="majorBidi"/>
+      <w:b/>
+      <w:bCs/>
+      <w:color w:val="4F81BD" w:themeColor="accent1"/>
+      <w:sz w:val="28"/>
+      <w:szCs w:val="28"/>
+    </w:rPr>
+  </w:style>
+  <w:style w:type="paragraph" w:styleId="Heading4">
+    <w:name w:val="heading 4"/>
+    <w:basedOn w:val="Normal"/>
+    <w:next w:val="Normal"/>
+    <w:uiPriority w:val="9"/>
+    <w:unhideWhenUsed/>
+    <w:qFormat/>
+    <w:pPr>
+      <w:keepNext/>
+      <w:keepLines/>
+      <w:spacing w:before="200" w:after="0"/>
+      <w:outlineLvl w:val="3"/>
+    </w:pPr>
+    <w:rPr>
+      <w:rFonts w:asciiTheme="majorHAnsi" w:eastAsiaTheme="majorEastAsia" w:hAnsiTheme="majorHAnsi" w:cstheme="majorBidi"/>
+      <w:b/>
+      <w:bCs/>
+      <w:color w:val="4F81BD" w:themeColor="accent1"/>
+      <w:sz w:val="24"/>
+    </w:rPr>
+  </w:style>
+  <w:style w:type="paragraph" w:styleId="Heading5">
+    <w:name w:val="heading 5"/>
+    <w:basedOn w:val="Normal"/>
+    <w:next w:val="Normal"/>
+    <w:uiPriority w:val="9"/>
+    <w:unhideWhenUsed/>
+    <w:qFormat/>
+    <w:pPr>
+      <w:keepNext/>
+      <w:keepLines/>
+      <w:spacing w:before="200" w:after="0"/>
+      <w:outlineLvl w:val="4"/>
+    </w:pPr>
+    <w:rPr>
+      <w:rFonts w:asciiTheme="majorHAnsi" w:eastAsiaTheme="majorEastAsia" w:hAnsiTheme="majorHAnsi" w:cstheme="majorBidi"/>
+      <w:i/>
+      <w:iCs/>
+      <w:color w:val="4F81BD" w:themeColor="accent1"/>
+      <w:sz w:val="24"/>
+    </w:rPr>
   </w:style>
   <w:style w:type="character" w:default="1" w:styleId="DefaultParagraphFont">
     <w:name w:val="Default Paragraph Font"/>
@@ -13802,6 +14025,363 @@
     <w:uiPriority w:val="99"/>
     <w:semiHidden/>
     <w:unhideWhenUsed/>
+  </w:style>
+  <w:style w:type="paragraph" w:styleId="Title">
+    <w:name w:val="Title"/>
+    <w:basedOn w:val="Normal"/>
+    <w:next w:val="Normal"/>
+    <w:qFormat/>
+    <w:pPr>
+      <w:keepNext/>
+      <w:keepLines/>
+      <w:spacing w:before="480" w:after="240"/>
+      <w:jc w:val="center"/>
+    </w:pPr>
+    <w:rPr>
+      <w:rFonts w:asciiTheme="majorHAnsi" w:eastAsiaTheme="majorEastAsia" w:hAnsiTheme="majorHAnsi" w:cstheme="majorBidi"/>
+      <w:b/>
+      <w:bCs/>
+      <w:color w:val="345A8A" w:themeColor="accent1" w:themeShade="B5"/>
+      <w:sz w:val="36"/>
+      <w:szCs w:val="36"/>
+    </w:rPr>
+  </w:style>
+  <w:style w:type="paragraph" w:customStyle="1" w:styleId="Authors">
+    <w:name w:val="Authors"/>
+    <w:next w:val="Normal"/>
+    <w:qFormat/>
+    <w:pPr>
+      <w:keepNext/>
+      <w:keepLines/>
+      <w:jc w:val="center"/>
+    </w:pPr>
+  </w:style>
+  <w:style w:type="paragraph" w:styleId="Date">
+    <w:name w:val="Date"/>
+    <w:next w:val="Normal"/>
+    <w:qFormat/>
+    <w:pPr>
+      <w:keepNext/>
+      <w:keepLines/>
+      <w:jc w:val="center"/>
+    </w:pPr>
+  </w:style>
+  <w:style w:type="paragraph" w:customStyle="1" w:styleId="BlockQuote">
+    <w:name w:val="Block Quote"/>
+    <w:basedOn w:val="Normal"/>
+    <w:next w:val="Normal"/>
+    <w:uiPriority w:val="9"/>
+    <w:unhideWhenUsed/>
+    <w:qFormat/>
+    <w:pPr>
+      <w:spacing w:before="100" w:after="100"/>
+    </w:pPr>
+    <w:rPr>
+      <w:rFonts w:asciiTheme="majorHAnsi" w:eastAsiaTheme="majorEastAsia" w:hAnsiTheme="majorHAnsi" w:cstheme="majorBidi"/>
+      <w:bCs/>
+      <w:sz w:val="20"/>
+      <w:szCs w:val="20"/>
+    </w:rPr>
+  </w:style>
+  <w:style w:type="paragraph" w:customStyle="1" w:styleId="DefinitionTerm">
+    <w:name w:val="Definition Term"/>
+    <w:basedOn w:val="Normal"/>
+    <w:next w:val="Definition"/>
+    <w:pPr>
+      <w:keepNext/>
+      <w:keepLines/>
+      <w:spacing w:after="0"/>
+    </w:pPr>
+    <w:rPr>
+      <w:b/>
+    </w:rPr>
+  </w:style>
+  <w:style w:type="paragraph" w:customStyle="1" w:styleId="Definition">
+    <w:name w:val="Definition"/>
+    <w:basedOn w:val="Normal"/>
+  </w:style>
+  <w:style w:type="paragraph" w:styleId="BodyText">
+    <w:name w:val="Body Text"/>
+    <w:basedOn w:val="Normal"/>
+    <w:pPr>
+      <w:spacing w:after="120"/>
+    </w:pPr>
+  </w:style>
+  <w:style w:type="paragraph" w:customStyle="1" w:styleId="TableCaption">
+    <w:name w:val="Table Caption"/>
+    <w:basedOn w:val="Normal"/>
+    <w:pPr>
+      <w:spacing w:after="120"/>
+    </w:pPr>
+    <w:rPr>
+      <w:i/>
+    </w:rPr>
+  </w:style>
+  <w:style w:type="paragraph" w:customStyle="1" w:styleId="PictureCaption">
+    <w:name w:val="Picture Caption"/>
+    <w:basedOn w:val="Normal"/>
+    <w:link w:val="BodyTextChar"/>
+    <w:pPr>
+      <w:spacing w:after="120"/>
+    </w:pPr>
+    <w:rPr>
+      <w:i/>
+    </w:rPr>
+  </w:style>
+  <w:style w:type="character" w:customStyle="1" w:styleId="BodyTextChar">
+    <w:name w:val="Body Text Char"/>
+    <w:basedOn w:val="DefaultParagraphFont"/>
+    <w:link w:val="PictureCaption"/>
+  </w:style>
+  <w:style w:type="character" w:customStyle="1" w:styleId="VerbatimChar">
+    <w:name w:val="Verbatim Char"/>
+    <w:basedOn w:val="BodyTextChar"/>
+    <w:link w:val="SourceCode"/>
+    <w:rPr>
+      <w:rFonts w:ascii="Consolas" w:hAnsi="Consolas"/>
+      <w:sz w:val="22"/>
+    </w:rPr>
+  </w:style>
+  <w:style w:type="character" w:customStyle="1" w:styleId="FootnoteReference1">
+    <w:name w:val="Footnote Reference1"/>
+    <w:basedOn w:val="BodyTextChar"/>
+    <w:rPr>
+      <w:vertAlign w:val="superscript"/>
+    </w:rPr>
+  </w:style>
+  <w:style w:type="character" w:customStyle="1" w:styleId="Hyperlink1">
+    <w:name w:val="Hyperlink1"/>
+    <w:basedOn w:val="BodyTextChar"/>
+    <w:rPr>
+      <w:color w:val="4F81BD" w:themeColor="accent1"/>
+    </w:rPr>
+  </w:style>
+  <w:style w:type="paragraph" w:customStyle="1" w:styleId="SourceCode">
+    <w:name w:val="Source Code"/>
+    <w:basedOn w:val="Normal"/>
+    <w:link w:val="VerbatimChar"/>
+    <w:pPr>
+      <w:wordWrap w:val="0"/>
+    </w:pPr>
+  </w:style>
+  <w:style w:type="character" w:customStyle="1" w:styleId="KeywordTok">
+    <w:name w:val="KeywordTok"/>
+    <w:basedOn w:val="VerbatimChar"/>
+    <w:rPr>
+      <w:rFonts w:ascii="Consolas" w:hAnsi="Consolas"/>
+      <w:b/>
+      <w:color w:val="007020"/>
+      <w:sz w:val="22"/>
+    </w:rPr>
+  </w:style>
+  <w:style w:type="character" w:customStyle="1" w:styleId="DataTypeTok">
+    <w:name w:val="DataTypeTok"/>
+    <w:basedOn w:val="VerbatimChar"/>
+    <w:rPr>
+      <w:rFonts w:ascii="Consolas" w:hAnsi="Consolas"/>
+      <w:color w:val="902000"/>
+      <w:sz w:val="22"/>
+    </w:rPr>
+  </w:style>
+  <w:style w:type="character" w:customStyle="1" w:styleId="DecValTok">
+    <w:name w:val="DecValTok"/>
+    <w:basedOn w:val="VerbatimChar"/>
+    <w:rPr>
+      <w:rFonts w:ascii="Consolas" w:hAnsi="Consolas"/>
+      <w:color w:val="40A070"/>
+      <w:sz w:val="22"/>
+    </w:rPr>
+  </w:style>
+  <w:style w:type="character" w:customStyle="1" w:styleId="BaseNTok">
+    <w:name w:val="BaseNTok"/>
+    <w:basedOn w:val="VerbatimChar"/>
+    <w:rPr>
+      <w:rFonts w:ascii="Consolas" w:hAnsi="Consolas"/>
+      <w:color w:val="40A070"/>
+      <w:sz w:val="22"/>
+    </w:rPr>
+  </w:style>
+  <w:style w:type="character" w:customStyle="1" w:styleId="FloatTok">
+    <w:name w:val="FloatTok"/>
+    <w:basedOn w:val="VerbatimChar"/>
+    <w:rPr>
+      <w:rFonts w:ascii="Consolas" w:hAnsi="Consolas"/>
+      <w:color w:val="40A070"/>
+      <w:sz w:val="22"/>
+    </w:rPr>
+  </w:style>
+  <w:style w:type="character" w:customStyle="1" w:styleId="CharTok">
+    <w:name w:val="CharTok"/>
+    <w:basedOn w:val="VerbatimChar"/>
+    <w:rPr>
+      <w:rFonts w:ascii="Consolas" w:hAnsi="Consolas"/>
+      <w:color w:val="4070A0"/>
+      <w:sz w:val="22"/>
+    </w:rPr>
+  </w:style>
+  <w:style w:type="character" w:customStyle="1" w:styleId="StringTok">
+    <w:name w:val="StringTok"/>
+    <w:basedOn w:val="VerbatimChar"/>
+    <w:rPr>
+      <w:rFonts w:ascii="Consolas" w:hAnsi="Consolas"/>
+      <w:color w:val="4070A0"/>
+      <w:sz w:val="22"/>
+    </w:rPr>
+  </w:style>
+  <w:style w:type="character" w:customStyle="1" w:styleId="CommentTok">
+    <w:name w:val="CommentTok"/>
+    <w:basedOn w:val="VerbatimChar"/>
+    <w:rPr>
+      <w:rFonts w:ascii="Consolas" w:hAnsi="Consolas"/>
+      <w:i/>
+      <w:color w:val="60A0B0"/>
+      <w:sz w:val="22"/>
+    </w:rPr>
+  </w:style>
+  <w:style w:type="character" w:customStyle="1" w:styleId="OtherTok">
+    <w:name w:val="OtherTok"/>
+    <w:basedOn w:val="VerbatimChar"/>
+    <w:rPr>
+      <w:rFonts w:ascii="Consolas" w:hAnsi="Consolas"/>
+      <w:color w:val="007020"/>
+      <w:sz w:val="22"/>
+    </w:rPr>
+  </w:style>
+  <w:style w:type="character" w:customStyle="1" w:styleId="AlertTok">
+    <w:name w:val="AlertTok"/>
+    <w:basedOn w:val="VerbatimChar"/>
+    <w:rPr>
+      <w:rFonts w:ascii="Consolas" w:hAnsi="Consolas"/>
+      <w:b/>
+      <w:color w:val="FF0000"/>
+      <w:sz w:val="22"/>
+    </w:rPr>
+  </w:style>
+  <w:style w:type="character" w:customStyle="1" w:styleId="FunctionTok">
+    <w:name w:val="FunctionTok"/>
+    <w:basedOn w:val="VerbatimChar"/>
+    <w:rPr>
+      <w:rFonts w:ascii="Consolas" w:hAnsi="Consolas"/>
+      <w:color w:val="06287E"/>
+      <w:sz w:val="22"/>
+    </w:rPr>
+  </w:style>
+  <w:style w:type="character" w:customStyle="1" w:styleId="RegionMarkerTok">
+    <w:name w:val="RegionMarkerTok"/>
+    <w:basedOn w:val="VerbatimChar"/>
+    <w:rPr>
+      <w:rFonts w:ascii="Consolas" w:hAnsi="Consolas"/>
+      <w:sz w:val="22"/>
+    </w:rPr>
+  </w:style>
+  <w:style w:type="character" w:customStyle="1" w:styleId="ErrorTok">
+    <w:name w:val="ErrorTok"/>
+    <w:basedOn w:val="VerbatimChar"/>
+    <w:rPr>
+      <w:rFonts w:ascii="Consolas" w:hAnsi="Consolas"/>
+      <w:b/>
+      <w:color w:val="FF0000"/>
+      <w:sz w:val="22"/>
+    </w:rPr>
+  </w:style>
+  <w:style w:type="character" w:customStyle="1" w:styleId="NormalTok">
+    <w:name w:val="NormalTok"/>
+    <w:basedOn w:val="VerbatimChar"/>
+    <w:rPr>
+      <w:rFonts w:ascii="Consolas" w:hAnsi="Consolas"/>
+      <w:sz w:val="22"/>
+    </w:rPr>
+  </w:style>
+  <w:style w:type="paragraph" w:styleId="BalloonText">
+    <w:name w:val="Balloon Text"/>
+    <w:basedOn w:val="Normal"/>
+    <w:link w:val="BalloonTextChar"/>
+    <w:rsid w:val="00D64CEA"/>
+    <w:pPr>
+      <w:spacing w:after="0"/>
+    </w:pPr>
+    <w:rPr>
+      <w:rFonts w:ascii="Lucida Grande" w:hAnsi="Lucida Grande" w:cs="Lucida Grande"/>
+      <w:sz w:val="18"/>
+      <w:szCs w:val="18"/>
+    </w:rPr>
+  </w:style>
+  <w:style w:type="character" w:customStyle="1" w:styleId="BalloonTextChar">
+    <w:name w:val="Balloon Text Char"/>
+    <w:basedOn w:val="DefaultParagraphFont"/>
+    <w:link w:val="BalloonText"/>
+    <w:rsid w:val="00D64CEA"/>
+    <w:rPr>
+      <w:rFonts w:ascii="Lucida Grande" w:hAnsi="Lucida Grande" w:cs="Lucida Grande"/>
+      <w:sz w:val="18"/>
+      <w:szCs w:val="18"/>
+    </w:rPr>
+  </w:style>
+  <w:style w:type="character" w:styleId="LineNumber">
+    <w:name w:val="line number"/>
+    <w:basedOn w:val="DefaultParagraphFont"/>
+    <w:rsid w:val="007B037F"/>
+  </w:style>
+  <w:style w:type="paragraph" w:customStyle="1" w:styleId="EndNoteBibliographyTitle">
+    <w:name w:val="EndNote Bibliography Title"/>
+    <w:basedOn w:val="Normal"/>
+    <w:rsid w:val="00A749EE"/>
+    <w:pPr>
+      <w:spacing w:after="0"/>
+      <w:jc w:val="center"/>
+    </w:pPr>
+    <w:rPr>
+      <w:rFonts w:cs="Arial"/>
+    </w:rPr>
+  </w:style>
+  <w:style w:type="paragraph" w:customStyle="1" w:styleId="EndNoteBibliography">
+    <w:name w:val="EndNote Bibliography"/>
+    <w:basedOn w:val="Normal"/>
+    <w:rsid w:val="00A749EE"/>
+    <w:pPr>
+      <w:spacing w:line="480" w:lineRule="auto"/>
+      <w:jc w:val="both"/>
+    </w:pPr>
+    <w:rPr>
+      <w:rFonts w:cs="Arial"/>
+    </w:rPr>
+  </w:style>
+  <w:style w:type="paragraph" w:styleId="Footer">
+    <w:name w:val="footer"/>
+    <w:basedOn w:val="Normal"/>
+    <w:link w:val="FooterChar"/>
+    <w:rsid w:val="00A749EE"/>
+    <w:pPr>
+      <w:tabs>
+        <w:tab w:val="center" w:pos="4320"/>
+        <w:tab w:val="right" w:pos="8640"/>
+      </w:tabs>
+      <w:spacing w:after="0"/>
+    </w:pPr>
+  </w:style>
+  <w:style w:type="character" w:customStyle="1" w:styleId="FooterChar">
+    <w:name w:val="Footer Char"/>
+    <w:basedOn w:val="DefaultParagraphFont"/>
+    <w:link w:val="Footer"/>
+    <w:rsid w:val="00A749EE"/>
+    <w:rPr>
+      <w:rFonts w:ascii="Arial" w:hAnsi="Arial"/>
+      <w:sz w:val="22"/>
+    </w:rPr>
+  </w:style>
+  <w:style w:type="character" w:styleId="PageNumber">
+    <w:name w:val="page number"/>
+    <w:basedOn w:val="DefaultParagraphFont"/>
+    <w:rsid w:val="00A749EE"/>
+  </w:style>
+  <w:style w:type="character" w:styleId="Hyperlink">
+    <w:name w:val="Hyperlink"/>
+    <w:basedOn w:val="DefaultParagraphFont"/>
+    <w:rsid w:val="008A1134"/>
+    <w:rPr>
+      <w:color w:val="0000FF" w:themeColor="hyperlink"/>
+      <w:u w:val="single"/>
+    </w:rPr>
   </w:style>
 </w:styles>
 </file>

</xml_diff>